<commit_message>
script para analisar o rdfa implementado com presenca no relatorio
</commit_message>
<xml_diff>
--- a/Report/report_ws.docx
+++ b/Report/report_ws.docx
@@ -140,35 +140,33 @@
           <w:szCs w:val="18"/>
           <w:lang w:val="pt-PT" w:eastAsia="en-US"/>
         </w:rPr>
-        <w:t xml:space="preserve"> é um site de eventos musicais a realizar em Portugal. </w:t>
-      </w:r>
-      <w:bookmarkStart w:id="0" w:name="_GoBack"/>
-      <w:bookmarkEnd w:id="0"/>
+        <w:t xml:space="preserve"> é um site de eventos musicais a realizar em Portugal. À semelhança do que a </w:t>
+      </w:r>
+      <w:proofErr w:type="spellStart"/>
       <w:r>
         <w:rPr>
           <w:rFonts w:cs="Lucida Grande"/>
           <w:szCs w:val="18"/>
           <w:lang w:val="pt-PT" w:eastAsia="en-US"/>
         </w:rPr>
-        <w:t xml:space="preserve">À semelhança do que a </w:t>
-      </w:r>
-      <w:proofErr w:type="spellStart"/>
+        <w:t>LastFM</w:t>
+      </w:r>
+      <w:proofErr w:type="spellEnd"/>
       <w:r>
         <w:rPr>
           <w:rFonts w:cs="Lucida Grande"/>
           <w:szCs w:val="18"/>
           <w:lang w:val="pt-PT" w:eastAsia="en-US"/>
         </w:rPr>
-        <w:t>LastFM</w:t>
-      </w:r>
-      <w:proofErr w:type="spellEnd"/>
+        <w:t xml:space="preserve"> </w:t>
+      </w:r>
       <w:r>
         <w:rPr>
           <w:rFonts w:cs="Lucida Grande"/>
           <w:szCs w:val="18"/>
           <w:lang w:val="pt-PT" w:eastAsia="en-US"/>
         </w:rPr>
-        <w:t xml:space="preserve"> </w:t>
+        <w:t>[1</w:t>
       </w:r>
       <w:r>
         <w:rPr>
@@ -176,7 +174,7 @@
           <w:szCs w:val="18"/>
           <w:lang w:val="pt-PT" w:eastAsia="en-US"/>
         </w:rPr>
-        <w:t>[1</w:t>
+        <w:t xml:space="preserve">] </w:t>
       </w:r>
       <w:r>
         <w:rPr>
@@ -184,7 +182,7 @@
           <w:szCs w:val="18"/>
           <w:lang w:val="pt-PT" w:eastAsia="en-US"/>
         </w:rPr>
-        <w:t xml:space="preserve">] </w:t>
+        <w:t xml:space="preserve">oferece, esta iniciativa pretende apresentar e transformar a informação de eventos de </w:t>
       </w:r>
       <w:r>
         <w:rPr>
@@ -192,7 +190,7 @@
           <w:szCs w:val="18"/>
           <w:lang w:val="pt-PT" w:eastAsia="en-US"/>
         </w:rPr>
-        <w:t xml:space="preserve">oferece, esta iniciativa pretende apresentar e transformar a informação de eventos de </w:t>
+        <w:t>música</w:t>
       </w:r>
       <w:r>
         <w:rPr>
@@ -200,7 +198,7 @@
           <w:szCs w:val="18"/>
           <w:lang w:val="pt-PT" w:eastAsia="en-US"/>
         </w:rPr>
-        <w:t>música</w:t>
+        <w:t xml:space="preserve"> nacionais, em dados de um nível superior. </w:t>
       </w:r>
       <w:r>
         <w:rPr>
@@ -208,7 +206,7 @@
           <w:szCs w:val="18"/>
           <w:lang w:val="pt-PT" w:eastAsia="en-US"/>
         </w:rPr>
-        <w:t xml:space="preserve"> nacionais, em dados de um nível superior. </w:t>
+        <w:t>Técnicas</w:t>
       </w:r>
       <w:r>
         <w:rPr>
@@ -216,7 +214,7 @@
           <w:szCs w:val="18"/>
           <w:lang w:val="pt-PT" w:eastAsia="en-US"/>
         </w:rPr>
-        <w:t>Técnicas</w:t>
+        <w:t xml:space="preserve"> de recolha de informação e de Web </w:t>
       </w:r>
       <w:r>
         <w:rPr>
@@ -224,7 +222,7 @@
           <w:szCs w:val="18"/>
           <w:lang w:val="pt-PT" w:eastAsia="en-US"/>
         </w:rPr>
-        <w:t xml:space="preserve"> de recolha de informação e de Web </w:t>
+        <w:t>Semântica</w:t>
       </w:r>
       <w:r>
         <w:rPr>
@@ -232,14 +230,6 @@
           <w:szCs w:val="18"/>
           <w:lang w:val="pt-PT" w:eastAsia="en-US"/>
         </w:rPr>
-        <w:t>Semântica</w:t>
-      </w:r>
-      <w:r>
-        <w:rPr>
-          <w:rFonts w:cs="Lucida Grande"/>
-          <w:szCs w:val="18"/>
-          <w:lang w:val="pt-PT" w:eastAsia="en-US"/>
-        </w:rPr>
         <w:t xml:space="preserve"> foram usadas, de modo a concluir este trabalho com sucesso.</w:t>
       </w:r>
     </w:p>
@@ -655,7 +645,8 @@
       </w:pPr>
       <w:r>
         <w:rPr>
-          <w:lang w:val="pt-PT"/>
+          <w:noProof/>
+          <w:lang w:eastAsia="en-US"/>
         </w:rPr>
         <w:lastRenderedPageBreak/>
         <w:drawing>
@@ -670,7 +661,7 @@
             <wp:extent cx="4392295" cy="146050"/>
             <wp:effectExtent l="0" t="0" r="1905" b="6350"/>
             <wp:wrapNone/>
-            <wp:docPr id="8" name=""/>
+            <wp:docPr id="8" name="Picture 8"/>
             <wp:cNvGraphicFramePr>
               <a:graphicFrameLocks xmlns:a="http://schemas.openxmlformats.org/drawingml/2006/main" noChangeAspect="1"/>
             </wp:cNvGraphicFramePr>
@@ -1186,7 +1177,7 @@
             <wp:extent cx="4392295" cy="2403475"/>
             <wp:effectExtent l="0" t="0" r="1905" b="9525"/>
             <wp:wrapNone/>
-            <wp:docPr id="9" name=""/>
+            <wp:docPr id="9" name="Picture 9"/>
             <wp:cNvGraphicFramePr>
               <a:graphicFrameLocks xmlns:a="http://schemas.openxmlformats.org/drawingml/2006/main" noChangeAspect="1"/>
             </wp:cNvGraphicFramePr>
@@ -1943,39 +1934,111 @@
         <w:rPr>
           <w:lang w:val="pt-PT"/>
         </w:rPr>
-        <w:t xml:space="preserve">) que está definida no ficheiro </w:t>
-      </w:r>
-      <w:proofErr w:type="spellStart"/>
-      <w:r>
-        <w:rPr>
-          <w:lang w:val="pt-PT"/>
-        </w:rPr>
-        <w:t>Pr</w:t>
-      </w:r>
-      <w:r>
-        <w:rPr>
-          <w:lang w:val="pt-PT"/>
-        </w:rPr>
-        <w:t>ojecto_WS.owl</w:t>
-      </w:r>
-      <w:proofErr w:type="spellEnd"/>
-      <w:r>
-        <w:rPr>
-          <w:lang w:val="pt-PT"/>
-        </w:rPr>
-        <w:t xml:space="preserve"> na pasta Protege e </w:t>
-      </w:r>
-      <w:r>
-        <w:rPr>
-          <w:lang w:val="pt-PT"/>
-        </w:rPr>
-        <w:t xml:space="preserve">que tem a seguinte estrutura de </w:t>
-      </w:r>
-      <w:r>
-        <w:rPr>
-          <w:lang w:val="pt-PT"/>
-        </w:rPr>
-        <w:t>classes:</w:t>
+        <w:t xml:space="preserve">) que está </w:t>
+      </w:r>
+      <w:r>
+        <w:rPr>
+          <w:lang w:val="pt-PT"/>
+        </w:rPr>
+        <w:t xml:space="preserve">no </w:t>
+      </w:r>
+      <w:r>
+        <w:rPr>
+          <w:lang w:val="pt-PT"/>
+        </w:rPr>
+        <w:t xml:space="preserve">formato </w:t>
+      </w:r>
+      <w:r>
+        <w:rPr>
+          <w:i/>
+          <w:lang w:val="pt-PT"/>
+        </w:rPr>
+        <w:t>OWL</w:t>
+      </w:r>
+      <w:r>
+        <w:rPr>
+          <w:lang w:val="pt-PT"/>
+        </w:rPr>
+        <w:t xml:space="preserve"> </w:t>
+      </w:r>
+      <w:r>
+        <w:rPr>
+          <w:lang w:val="pt-PT"/>
+        </w:rPr>
+        <w:t>e foi desenvolvida utilizando a aplicação</w:t>
+      </w:r>
+      <w:r>
+        <w:rPr>
+          <w:lang w:val="pt-PT"/>
+        </w:rPr>
+        <w:t xml:space="preserve"> </w:t>
+      </w:r>
+      <w:r>
+        <w:rPr>
+          <w:i/>
+          <w:lang w:val="pt-PT"/>
+        </w:rPr>
+        <w:t>Protege</w:t>
+      </w:r>
+      <w:r>
+        <w:rPr>
+          <w:lang w:val="pt-PT"/>
+        </w:rPr>
+        <w:t>,</w:t>
+      </w:r>
+      <w:r>
+        <w:rPr>
+          <w:lang w:val="pt-PT"/>
+        </w:rPr>
+        <w:t xml:space="preserve"> </w:t>
+      </w:r>
+      <w:r>
+        <w:rPr>
+          <w:lang w:val="pt-PT"/>
+        </w:rPr>
+        <w:t>sendo que</w:t>
+      </w:r>
+      <w:r>
+        <w:rPr>
+          <w:lang w:val="pt-PT"/>
+        </w:rPr>
+        <w:t xml:space="preserve"> </w:t>
+      </w:r>
+      <w:r>
+        <w:rPr>
+          <w:lang w:val="pt-PT"/>
+        </w:rPr>
+        <w:t xml:space="preserve">a </w:t>
+      </w:r>
+      <w:r>
+        <w:rPr>
+          <w:lang w:val="pt-PT"/>
+        </w:rPr>
+        <w:t>sua</w:t>
+      </w:r>
+      <w:r>
+        <w:rPr>
+          <w:lang w:val="pt-PT"/>
+        </w:rPr>
+        <w:t xml:space="preserve"> estrutura de </w:t>
+      </w:r>
+      <w:r>
+        <w:rPr>
+          <w:lang w:val="pt-PT"/>
+        </w:rPr>
+        <w:t>classes</w:t>
+      </w:r>
+      <w:r>
+        <w:rPr>
+          <w:lang w:val="pt-PT"/>
+        </w:rPr>
+        <w:t xml:space="preserve"> está definida seguidamente</w:t>
+      </w:r>
+      <w:r>
+        <w:rPr>
+          <w:lang w:val="pt-PT"/>
+        </w:rPr>
+        <w:t>:</w:t>
       </w:r>
     </w:p>
     <w:p>
@@ -3107,7 +3170,7 @@
             <wp:extent cx="3890645" cy="2030730"/>
             <wp:effectExtent l="0" t="0" r="0" b="1270"/>
             <wp:wrapSquare wrapText="bothSides"/>
-            <wp:docPr id="3" name=""/>
+            <wp:docPr id="3" name="Picture 3"/>
             <wp:cNvGraphicFramePr>
               <a:graphicFrameLocks xmlns:a="http://schemas.openxmlformats.org/drawingml/2006/main" noChangeAspect="1"/>
             </wp:cNvGraphicFramePr>
@@ -4525,7 +4588,7 @@
             <wp:extent cx="3154045" cy="403860"/>
             <wp:effectExtent l="0" t="0" r="0" b="2540"/>
             <wp:wrapSquare wrapText="bothSides"/>
-            <wp:docPr id="7" name=""/>
+            <wp:docPr id="7" name="Picture 7"/>
             <wp:cNvGraphicFramePr>
               <a:graphicFrameLocks xmlns:a="http://schemas.openxmlformats.org/drawingml/2006/main" noChangeAspect="1"/>
             </wp:cNvGraphicFramePr>
@@ -5032,7 +5095,7 @@
             <wp:extent cx="3052445" cy="584200"/>
             <wp:effectExtent l="0" t="0" r="0" b="0"/>
             <wp:wrapSquare wrapText="bothSides"/>
-            <wp:docPr id="10" name=""/>
+            <wp:docPr id="10" name="Picture 10"/>
             <wp:cNvGraphicFramePr>
               <a:graphicFrameLocks xmlns:a="http://schemas.openxmlformats.org/drawingml/2006/main" noChangeAspect="1"/>
             </wp:cNvGraphicFramePr>
@@ -7132,44 +7195,243 @@
         <w:rPr>
           <w:lang w:val="pt-PT"/>
         </w:rPr>
-        <w:t xml:space="preserve">Entre as diferentes funcionalidades </w:t>
-      </w:r>
-      <w:r>
-        <w:rPr>
-          <w:lang w:val="pt-PT"/>
-        </w:rPr>
-        <w:t xml:space="preserve">da aplicação </w:t>
-      </w:r>
-      <w:r>
-        <w:rPr>
-          <w:lang w:val="pt-PT"/>
-        </w:rPr>
-        <w:t xml:space="preserve">destacam-se a pesquisa semântica por palavras chave, </w:t>
+        <w:t xml:space="preserve">Para validar o </w:t>
       </w:r>
       <w:proofErr w:type="spellStart"/>
       <w:r>
         <w:rPr>
           <w:lang w:val="pt-PT"/>
         </w:rPr>
-        <w:t>browsing</w:t>
+        <w:t>RDFa</w:t>
       </w:r>
       <w:proofErr w:type="spellEnd"/>
       <w:r>
         <w:rPr>
           <w:lang w:val="pt-PT"/>
         </w:rPr>
-        <w:t xml:space="preserve"> de eventos e sugestão de páginas relacionadas semanticamente.</w:t>
+        <w:t xml:space="preserve"> foi implementado um script (ficheiro get-rdfa.js) que percorre uma página </w:t>
+      </w:r>
+      <w:proofErr w:type="spellStart"/>
+      <w:r>
+        <w:rPr>
+          <w:i/>
+          <w:lang w:val="pt-PT"/>
+        </w:rPr>
+        <w:t>html</w:t>
+      </w:r>
+      <w:proofErr w:type="spellEnd"/>
+      <w:r>
+        <w:rPr>
+          <w:lang w:val="pt-PT"/>
+        </w:rPr>
+        <w:t xml:space="preserve">, recolhendo informação semântica desta através da análise das </w:t>
+      </w:r>
+      <w:proofErr w:type="spellStart"/>
+      <w:r>
+        <w:rPr>
+          <w:i/>
+          <w:lang w:val="pt-PT"/>
+        </w:rPr>
+        <w:t>tags</w:t>
+      </w:r>
+      <w:proofErr w:type="spellEnd"/>
+      <w:r>
+        <w:rPr>
+          <w:lang w:val="pt-PT"/>
+        </w:rPr>
+        <w:t xml:space="preserve"> </w:t>
+      </w:r>
+      <w:proofErr w:type="spellStart"/>
+      <w:r>
+        <w:rPr>
+          <w:lang w:val="pt-PT"/>
+        </w:rPr>
+        <w:t>RDFa</w:t>
+      </w:r>
+      <w:proofErr w:type="spellEnd"/>
+      <w:r>
+        <w:rPr>
+          <w:lang w:val="pt-PT"/>
+        </w:rPr>
+        <w:t xml:space="preserve"> presentes.</w:t>
       </w:r>
     </w:p>
     <w:p>
       <w:pPr>
-        <w:rPr>
-          <w:lang w:val="pt-PT"/>
-        </w:rPr>
-      </w:pPr>
+        <w:pStyle w:val="figlegend"/>
+        <w:keepNext w:val="0"/>
+        <w:rPr>
+          <w:lang w:val="pt-PT"/>
+        </w:rPr>
+      </w:pPr>
+      <w:r>
+        <w:rPr>
+          <w:noProof/>
+          <w:lang w:eastAsia="en-US"/>
+        </w:rPr>
+        <w:lastRenderedPageBreak/>
+        <w:drawing>
+          <wp:inline distT="0" distB="0" distL="0" distR="0" wp14:anchorId="1C9C4FDA" wp14:editId="0E703924">
+            <wp:extent cx="4392295" cy="2263775"/>
+            <wp:effectExtent l="0" t="0" r="1905" b="0"/>
+            <wp:docPr id="1" name="Picture 1"/>
+            <wp:cNvGraphicFramePr>
+              <a:graphicFrameLocks xmlns:a="http://schemas.openxmlformats.org/drawingml/2006/main" noChangeAspect="1"/>
+            </wp:cNvGraphicFramePr>
+            <a:graphic xmlns:a="http://schemas.openxmlformats.org/drawingml/2006/main">
+              <a:graphicData uri="http://schemas.openxmlformats.org/drawingml/2006/picture">
+                <pic:pic xmlns:pic="http://schemas.openxmlformats.org/drawingml/2006/picture">
+                  <pic:nvPicPr>
+                    <pic:cNvPr id="0" name="Screen shot 2011-01-07 at 9.49.06 PM.png"/>
+                    <pic:cNvPicPr/>
+                  </pic:nvPicPr>
+                  <pic:blipFill>
+                    <a:blip r:embed="rId16">
+                      <a:extLst>
+                        <a:ext uri="{28A0092B-C50C-407E-A947-70E740481C1C}">
+                          <a14:useLocalDpi xmlns:a14="http://schemas.microsoft.com/office/drawing/2010/main" val="0"/>
+                        </a:ext>
+                      </a:extLst>
+                    </a:blip>
+                    <a:stretch>
+                      <a:fillRect/>
+                    </a:stretch>
+                  </pic:blipFill>
+                  <pic:spPr>
+                    <a:xfrm>
+                      <a:off x="0" y="0"/>
+                      <a:ext cx="4392295" cy="2263775"/>
+                    </a:xfrm>
+                    <a:prstGeom prst="rect">
+                      <a:avLst/>
+                    </a:prstGeom>
+                  </pic:spPr>
+                </pic:pic>
+              </a:graphicData>
+            </a:graphic>
+          </wp:inline>
+        </w:drawing>
+      </w:r>
     </w:p>
     <w:p>
       <w:pPr>
+        <w:pStyle w:val="figlegend"/>
+        <w:keepNext w:val="0"/>
+        <w:rPr>
+          <w:i/>
+          <w:lang w:val="pt-PT"/>
+        </w:rPr>
+      </w:pPr>
+      <w:r>
+        <w:rPr>
+          <w:lang w:val="pt-PT"/>
+        </w:rPr>
+        <w:t xml:space="preserve">Figura </w:t>
+      </w:r>
+      <w:r>
+        <w:rPr>
+          <w:lang w:val="pt-PT"/>
+        </w:rPr>
+        <w:t>8</w:t>
+      </w:r>
+      <w:r>
+        <w:rPr>
+          <w:lang w:val="pt-PT"/>
+        </w:rPr>
+        <w:t xml:space="preserve"> – </w:t>
+      </w:r>
+      <w:r>
+        <w:rPr>
+          <w:lang w:val="pt-PT"/>
+        </w:rPr>
+        <w:t xml:space="preserve">Script utilizado para extrair informação de uma página através do uso de </w:t>
+      </w:r>
+      <w:proofErr w:type="spellStart"/>
+      <w:r>
+        <w:rPr>
+          <w:i/>
+          <w:lang w:val="pt-PT"/>
+        </w:rPr>
+        <w:t>tags</w:t>
+      </w:r>
+      <w:proofErr w:type="spellEnd"/>
+      <w:r>
+        <w:rPr>
+          <w:i/>
+          <w:lang w:val="pt-PT"/>
+        </w:rPr>
+        <w:t xml:space="preserve"> </w:t>
+      </w:r>
+      <w:r>
+        <w:rPr>
+          <w:lang w:val="pt-PT"/>
+        </w:rPr>
+        <w:t>RDFA</w:t>
+      </w:r>
+    </w:p>
+    <w:p>
+      <w:pPr>
+        <w:rPr>
+          <w:lang w:val="pt-PT"/>
+        </w:rPr>
+      </w:pPr>
+    </w:p>
+    <w:p>
+      <w:pPr>
+        <w:rPr>
+          <w:lang w:val="pt-PT"/>
+        </w:rPr>
+      </w:pPr>
+      <w:r>
+        <w:rPr>
+          <w:lang w:val="pt-PT"/>
+        </w:rPr>
+        <w:t xml:space="preserve">Entre as diferentes funcionalidades </w:t>
+      </w:r>
+      <w:r>
+        <w:rPr>
+          <w:lang w:val="pt-PT"/>
+        </w:rPr>
+        <w:t xml:space="preserve">da aplicação </w:t>
+      </w:r>
+      <w:r>
+        <w:rPr>
+          <w:lang w:val="pt-PT"/>
+        </w:rPr>
+        <w:t xml:space="preserve">destacam-se a pesquisa semântica por palavras chave, </w:t>
+      </w:r>
+      <w:proofErr w:type="spellStart"/>
+      <w:r>
+        <w:rPr>
+          <w:lang w:val="pt-PT"/>
+        </w:rPr>
+        <w:t>browsing</w:t>
+      </w:r>
+      <w:proofErr w:type="spellEnd"/>
+      <w:r>
+        <w:rPr>
+          <w:lang w:val="pt-PT"/>
+        </w:rPr>
+        <w:t xml:space="preserve"> de eventos e sugestão de páginas relacionadas semanticamente.</w:t>
+      </w:r>
+    </w:p>
+    <w:p>
+      <w:pPr>
+        <w:rPr>
+          <w:lang w:val="pt-PT"/>
+        </w:rPr>
+      </w:pPr>
+      <w:r>
+        <w:rPr>
+          <w:lang w:val="pt-PT"/>
+        </w:rPr>
+        <w:t xml:space="preserve">Para cada um dos passos do trabalho, foram utilizadas uma média de 8 horas extra-aula. </w:t>
+      </w:r>
+      <w:bookmarkStart w:id="0" w:name="_GoBack"/>
+      <w:bookmarkEnd w:id="0"/>
+    </w:p>
+    <w:p>
+      <w:pPr>
         <w:pStyle w:val="heading10"/>
         <w:rPr>
           <w:lang w:val="pt-PT"/>
@@ -7242,7 +7504,7 @@
         </w:rPr>
         <w:t xml:space="preserve"> Web site. </w:t>
       </w:r>
-      <w:hyperlink r:id="rId16" w:history="1">
+      <w:hyperlink r:id="rId17" w:history="1">
         <w:r>
           <w:rPr>
             <w:rStyle w:val="Hyperlink"/>
@@ -7321,7 +7583,7 @@
         </w:rPr>
         <w:t xml:space="preserve"> homepage. </w:t>
       </w:r>
-      <w:hyperlink r:id="rId17" w:history="1">
+      <w:hyperlink r:id="rId18" w:history="1">
         <w:r>
           <w:rPr>
             <w:rStyle w:val="Hyperlink"/>
@@ -11097,6 +11359,7 @@
   <w:style w:type="character" w:default="1" w:styleId="DefaultParagraphFont">
     <w:name w:val="Default Paragraph Font"/>
     <w:uiPriority w:val="1"/>
+    <w:semiHidden/>
     <w:unhideWhenUsed/>
   </w:style>
   <w:style w:type="table" w:default="1" w:styleId="TableNormal">
@@ -12203,6 +12466,7 @@
   <w:style w:type="character" w:default="1" w:styleId="DefaultParagraphFont">
     <w:name w:val="Default Paragraph Font"/>
     <w:uiPriority w:val="1"/>
+    <w:semiHidden/>
     <w:unhideWhenUsed/>
   </w:style>
   <w:style w:type="table" w:default="1" w:styleId="TableNormal">
@@ -13283,7 +13547,7 @@
 </file>
 
 <file path=customXml/itemProps1.xml><?xml version="1.0" encoding="utf-8"?>
-<ds:datastoreItem xmlns:ds="http://schemas.openxmlformats.org/officeDocument/2006/customXml" ds:itemID="{BA5A2E9A-27D2-9349-8F61-BF5D04024FC9}">
+<ds:datastoreItem xmlns:ds="http://schemas.openxmlformats.org/officeDocument/2006/customXml" ds:itemID="{6EC9E9C2-86BA-D64C-82D7-1DF1D47E6E44}">
   <ds:schemaRefs>
     <ds:schemaRef ds:uri="http://schemas.openxmlformats.org/officeDocument/2006/bibliography"/>
   </ds:schemaRefs>

</xml_diff>